<commit_message>
change the file to txt
</commit_message>
<xml_diff>
--- a/introduction.docx
+++ b/introduction.docx
@@ -33,11 +33,7 @@
     <w:p>
       <w:pPr>
         <w:pStyle w:val="a3"/>
-        <w:numPr>
-          <w:ilvl w:val="1"/>
-          <w:numId w:val="1"/>
-        </w:numPr>
-        <w:ind w:firstLineChars="0"/>
+        <w:ind w:left="360" w:firstLineChars="0" w:firstLine="0"/>
       </w:pPr>
       <w:proofErr w:type="spellStart"/>
       <w:r>
@@ -57,16 +53,7 @@
           <w:szCs w:val="21"/>
           <w:shd w:val="clear" w:color="auto" w:fill="FFFFFF"/>
         </w:rPr>
-        <w:t xml:space="preserve"> </w:t>
-      </w:r>
-      <w:r>
-        <w:rPr>
-          <w:rFonts w:ascii="Arial" w:hAnsi="Arial" w:cs="Arial"/>
-          <w:color w:val="222222"/>
-          <w:szCs w:val="21"/>
-          <w:shd w:val="clear" w:color="auto" w:fill="FFFFFF"/>
-        </w:rPr>
-        <w:t>is an American automotive and energy company </w:t>
+        <w:t xml:space="preserve"> is an American automotive and energy company </w:t>
       </w:r>
     </w:p>
     <w:p>
@@ -93,8 +80,6 @@
       <w:r>
         <w:t xml:space="preserve"> </w:t>
       </w:r>
-      <w:bookmarkStart w:id="0" w:name="_GoBack"/>
-      <w:bookmarkEnd w:id="0"/>
       <w:r>
         <w:rPr>
           <w:rFonts w:hint="eastAsia"/>
@@ -115,6 +100,7 @@
         <w:t xml:space="preserve">by a group of engineers who wanted to prove that people didn’t need to compromise to drive </w:t>
       </w:r>
       <w:proofErr w:type="spellStart"/>
+      <w:proofErr w:type="gramStart"/>
       <w:r>
         <w:rPr>
           <w:rFonts w:ascii="Helvetica" w:hAnsi="Helvetica" w:cs="Helvetica"/>
@@ -123,7 +109,7 @@
           <w:szCs w:val="23"/>
           <w:shd w:val="clear" w:color="auto" w:fill="FFFFFF"/>
         </w:rPr>
-        <w:t>electric</w:t>
+        <w:t>electric.</w:t>
       </w:r>
       <w:r>
         <w:rPr>
@@ -133,8 +119,10 @@
           <w:szCs w:val="23"/>
           <w:shd w:val="clear" w:color="auto" w:fill="FFFFFF"/>
         </w:rPr>
-        <w:t>.</w:t>
-      </w:r>
+        <w:t>Tesla</w:t>
+      </w:r>
+      <w:proofErr w:type="spellEnd"/>
+      <w:proofErr w:type="gramEnd"/>
       <w:r>
         <w:rPr>
           <w:rFonts w:ascii="Helvetica" w:hAnsi="Helvetica" w:cs="Helvetica"/>
@@ -143,17 +131,6 @@
           <w:szCs w:val="23"/>
           <w:shd w:val="clear" w:color="auto" w:fill="FFFFFF"/>
         </w:rPr>
-        <w:t>Tesla</w:t>
-      </w:r>
-      <w:proofErr w:type="spellEnd"/>
-      <w:r>
-        <w:rPr>
-          <w:rFonts w:ascii="Helvetica" w:hAnsi="Helvetica" w:cs="Helvetica"/>
-          <w:color w:val="666666"/>
-          <w:sz w:val="23"/>
-          <w:szCs w:val="23"/>
-          <w:shd w:val="clear" w:color="auto" w:fill="FFFFFF"/>
-        </w:rPr>
         <w:t xml:space="preserve"> believes the faster the world stops relying on fossil fuels and move towards to clean energy ,the better future we would have;</w:t>
       </w:r>
     </w:p>
@@ -161,10 +138,79 @@
       <w:pPr>
         <w:pStyle w:val="a3"/>
         <w:ind w:left="360" w:firstLineChars="0" w:firstLine="0"/>
+      </w:pPr>
+    </w:p>
+    <w:p>
+      <w:pPr>
+        <w:pStyle w:val="a3"/>
+        <w:ind w:left="360" w:firstLineChars="0" w:firstLine="0"/>
+      </w:pPr>
+    </w:p>
+    <w:p>
+      <w:pPr>
+        <w:pStyle w:val="a3"/>
+        <w:ind w:left="360" w:firstLineChars="0" w:firstLine="0"/>
+      </w:pPr>
+      <w:r>
+        <w:t>Reference list:</w:t>
+      </w:r>
+    </w:p>
+    <w:p>
+      <w:pPr>
+        <w:pStyle w:val="a3"/>
+        <w:ind w:left="360" w:firstLineChars="0" w:firstLine="0"/>
+      </w:pPr>
+      <w:proofErr w:type="spellStart"/>
+      <w:r>
         <w:rPr>
           <w:rFonts w:hint="eastAsia"/>
         </w:rPr>
-      </w:pPr>
+        <w:t>T</w:t>
+      </w:r>
+      <w:r>
+        <w:t>elsa</w:t>
+      </w:r>
+      <w:proofErr w:type="spellEnd"/>
+      <w:r>
+        <w:t xml:space="preserve"> </w:t>
+      </w:r>
+      <w:proofErr w:type="gramStart"/>
+      <w:r>
+        <w:t>2008,</w:t>
+      </w:r>
+      <w:r>
+        <w:t>Telsa</w:t>
+      </w:r>
+      <w:proofErr w:type="gramEnd"/>
+      <w:r>
+        <w:t xml:space="preserve"> </w:t>
+      </w:r>
+      <w:r>
+        <w:t>official site</w:t>
+      </w:r>
+    </w:p>
+    <w:p>
+      <w:pPr>
+        <w:pStyle w:val="a3"/>
+        <w:ind w:left="360" w:firstLineChars="0" w:firstLine="0"/>
+        <w:rPr>
+          <w:rFonts w:hint="eastAsia"/>
+        </w:rPr>
+      </w:pPr>
+      <w:r>
+        <w:rPr>
+          <w:rFonts w:hint="eastAsia"/>
+        </w:rPr>
+        <w:t>&lt;</w:t>
+      </w:r>
+      <w:r>
+        <w:t>tesla.com/about</w:t>
+      </w:r>
+      <w:r>
+        <w:t>&gt;</w:t>
+      </w:r>
+      <w:bookmarkStart w:id="0" w:name="_GoBack"/>
+      <w:bookmarkEnd w:id="0"/>
     </w:p>
     <w:sectPr>
       <w:pgSz w:w="11906" w:h="16838"/>

</xml_diff>

<commit_message>
add 1.2 1.3  |  modify 1.1]
</commit_message>
<xml_diff>
--- a/introduction.docx
+++ b/introduction.docx
@@ -4,155 +4,431 @@
   <w:body>
     <w:p>
       <w:pPr>
-        <w:pStyle w:val="a3"/>
-        <w:numPr>
-          <w:ilvl w:val="1"/>
-          <w:numId w:val="1"/>
-        </w:numPr>
-        <w:ind w:firstLineChars="0"/>
-      </w:pPr>
-      <w:r>
-        <w:t xml:space="preserve">established </w:t>
-      </w:r>
-      <w:r>
-        <w:rPr>
-          <w:rFonts w:hint="eastAsia"/>
-        </w:rPr>
-        <w:t>brand</w:t>
-      </w:r>
+        <w:rPr>
+          <w:rFonts w:hint="eastAsia"/>
+        </w:rPr>
+      </w:pPr>
+      <w:bookmarkStart w:id="0" w:name="_GoBack"/>
+      <w:bookmarkEnd w:id="0"/>
+    </w:p>
+    <w:p>
+      <w:pPr>
+        <w:pStyle w:val="a3"/>
+        <w:ind w:left="360"/>
+      </w:pPr>
+    </w:p>
+    <w:p>
+      <w:pPr>
+        <w:pStyle w:val="a3"/>
+        <w:ind w:left="360"/>
+      </w:pPr>
+      <w:r>
+        <w:t xml:space="preserve">because it is </w:t>
+      </w:r>
+      <w:proofErr w:type="spellStart"/>
+      <w:r>
+        <w:t>a</w:t>
+      </w:r>
+      <w:proofErr w:type="spellEnd"/>
+      <w:r>
+        <w:t xml:space="preserve"> electric </w:t>
+      </w:r>
+      <w:proofErr w:type="gramStart"/>
+      <w:r>
+        <w:t>vehicle ,the</w:t>
+      </w:r>
+      <w:proofErr w:type="gramEnd"/>
+      <w:r>
+        <w:t xml:space="preserve"> Electricity that Battery can storage is Less.</w:t>
+      </w:r>
+    </w:p>
+    <w:p>
+      <w:pPr>
+        <w:pStyle w:val="a3"/>
+        <w:ind w:left="360"/>
+      </w:pPr>
+      <w:r>
+        <w:t xml:space="preserve">electric vehicle have a common </w:t>
+      </w:r>
+      <w:proofErr w:type="gramStart"/>
+      <w:r>
+        <w:t>defection ,the</w:t>
+      </w:r>
+      <w:proofErr w:type="gramEnd"/>
+      <w:r>
+        <w:t xml:space="preserve"> Endurance capacity would decline when </w:t>
+      </w:r>
+      <w:proofErr w:type="spellStart"/>
+      <w:r>
+        <w:t>temperture</w:t>
+      </w:r>
+      <w:proofErr w:type="spellEnd"/>
+      <w:r>
+        <w:t xml:space="preserve"> low.</w:t>
+      </w:r>
+    </w:p>
+    <w:p>
+      <w:pPr>
+        <w:pStyle w:val="a3"/>
+        <w:ind w:left="360"/>
+      </w:pPr>
+      <w:r>
+        <w:t xml:space="preserve">the inside decoration and design is </w:t>
+      </w:r>
+      <w:proofErr w:type="gramStart"/>
+      <w:r>
+        <w:t>rough ,comparing</w:t>
+      </w:r>
+      <w:proofErr w:type="gramEnd"/>
+      <w:r>
+        <w:t xml:space="preserve"> with other flag products</w:t>
+      </w:r>
+    </w:p>
+    <w:p>
+      <w:pPr>
+        <w:pStyle w:val="a3"/>
+        <w:ind w:left="360"/>
+      </w:pPr>
+    </w:p>
+    <w:p>
+      <w:pPr>
+        <w:pStyle w:val="a3"/>
+        <w:ind w:left="360"/>
+      </w:pPr>
+    </w:p>
+    <w:p>
+      <w:pPr>
+        <w:pStyle w:val="a3"/>
+        <w:ind w:left="360"/>
+      </w:pPr>
+      <w:r>
+        <w:t>1.1</w:t>
+      </w:r>
+      <w:r>
+        <w:tab/>
+        <w:t>established brand background</w:t>
+      </w:r>
+    </w:p>
+    <w:p>
+      <w:pPr>
+        <w:pStyle w:val="a3"/>
+        <w:ind w:left="360"/>
+      </w:pPr>
+      <w:r>
+        <w:t>Tesla is an American automotive and energy company;</w:t>
+      </w:r>
+    </w:p>
+    <w:p>
+      <w:pPr>
+        <w:pStyle w:val="a3"/>
+        <w:ind w:left="360"/>
+      </w:pPr>
+      <w:r>
+        <w:t xml:space="preserve">It was established in 2003 by a group of engineers in </w:t>
+      </w:r>
+      <w:proofErr w:type="gramStart"/>
+      <w:r>
+        <w:t>2003,whom</w:t>
+      </w:r>
+      <w:proofErr w:type="gramEnd"/>
+      <w:r>
+        <w:t xml:space="preserve"> want to not compromise to </w:t>
+      </w:r>
+      <w:proofErr w:type="spellStart"/>
+      <w:r>
+        <w:t>dirve</w:t>
+      </w:r>
+      <w:proofErr w:type="spellEnd"/>
       <w:r>
         <w:t xml:space="preserve"> </w:t>
       </w:r>
-      <w:r>
-        <w:rPr>
-          <w:rFonts w:hint="eastAsia"/>
-        </w:rPr>
-        <w:t>background</w:t>
-      </w:r>
-    </w:p>
-    <w:p>
-      <w:pPr>
-        <w:pStyle w:val="a3"/>
-        <w:ind w:left="360" w:firstLineChars="0" w:firstLine="0"/>
-      </w:pPr>
       <w:proofErr w:type="spellStart"/>
       <w:r>
-        <w:rPr>
-          <w:rFonts w:ascii="Arial" w:hAnsi="Arial" w:cs="Arial" w:hint="eastAsia"/>
-          <w:color w:val="222222"/>
-          <w:szCs w:val="21"/>
-          <w:shd w:val="clear" w:color="auto" w:fill="FFFFFF"/>
-        </w:rPr>
-        <w:t>Telsa</w:t>
+        <w:t>electric.Tesla</w:t>
       </w:r>
       <w:proofErr w:type="spellEnd"/>
       <w:r>
-        <w:rPr>
-          <w:rFonts w:ascii="Arial" w:hAnsi="Arial" w:cs="Arial"/>
-          <w:color w:val="222222"/>
-          <w:szCs w:val="21"/>
-          <w:shd w:val="clear" w:color="auto" w:fill="FFFFFF"/>
-        </w:rPr>
-        <w:t xml:space="preserve"> is an American automotive and energy company </w:t>
-      </w:r>
-    </w:p>
-    <w:p>
-      <w:pPr>
-        <w:pStyle w:val="a3"/>
-        <w:ind w:left="360" w:firstLineChars="0" w:firstLine="0"/>
-        <w:rPr>
-          <w:rFonts w:ascii="Helvetica" w:hAnsi="Helvetica" w:cs="Helvetica"/>
-          <w:color w:val="666666"/>
-          <w:sz w:val="23"/>
-          <w:szCs w:val="23"/>
-          <w:shd w:val="clear" w:color="auto" w:fill="FFFFFF"/>
-        </w:rPr>
-      </w:pPr>
-      <w:r>
-        <w:t>I</w:t>
-      </w:r>
-      <w:r>
-        <w:rPr>
-          <w:rFonts w:hint="eastAsia"/>
-        </w:rPr>
-        <w:t>t</w:t>
-      </w:r>
-      <w:r>
-        <w:t xml:space="preserve"> </w:t>
-      </w:r>
-      <w:r>
-        <w:rPr>
-          <w:rFonts w:hint="eastAsia"/>
-        </w:rPr>
-        <w:t>was</w:t>
-      </w:r>
-      <w:r>
-        <w:t xml:space="preserve"> founded in 2003 </w:t>
-      </w:r>
-      <w:r>
-        <w:rPr>
-          <w:rFonts w:ascii="Helvetica" w:hAnsi="Helvetica" w:cs="Helvetica"/>
-          <w:color w:val="666666"/>
-          <w:sz w:val="23"/>
-          <w:szCs w:val="23"/>
-          <w:shd w:val="clear" w:color="auto" w:fill="FFFFFF"/>
-        </w:rPr>
-        <w:t xml:space="preserve">by a group of engineers who wanted to prove that people didn’t need to compromise to drive </w:t>
+        <w:t xml:space="preserve"> believe that using the clean energy and giving up traditional fossil fuels could lead the whole world have a bright future;</w:t>
+      </w:r>
+    </w:p>
+    <w:p>
+      <w:pPr>
+        <w:pStyle w:val="a3"/>
+        <w:ind w:left="360"/>
+      </w:pPr>
+    </w:p>
+    <w:p>
+      <w:pPr>
+        <w:pStyle w:val="a3"/>
+        <w:ind w:left="360"/>
+      </w:pPr>
+    </w:p>
+    <w:p>
+      <w:pPr>
+        <w:pStyle w:val="a3"/>
+        <w:ind w:left="360"/>
+      </w:pPr>
+      <w:r>
+        <w:t xml:space="preserve">It was established by a group of engineers who wanted to prove that people didn’t need to compromise to drive electric in 2003.Tesla </w:t>
+      </w:r>
+      <w:proofErr w:type="gramStart"/>
+      <w:r>
+        <w:t>believes  the</w:t>
+      </w:r>
+      <w:proofErr w:type="gramEnd"/>
+      <w:r>
+        <w:t xml:space="preserve"> faster the world stops relying on fossil fuels and move towards to clean energy ,the better future we would have;</w:t>
+      </w:r>
+    </w:p>
+    <w:p>
+      <w:pPr>
+        <w:pStyle w:val="a3"/>
+        <w:ind w:left="360"/>
+      </w:pPr>
+    </w:p>
+    <w:p>
+      <w:pPr>
+        <w:pStyle w:val="a3"/>
+        <w:ind w:left="360"/>
+      </w:pPr>
+    </w:p>
+    <w:p>
+      <w:pPr>
+        <w:pStyle w:val="a3"/>
+        <w:ind w:left="360"/>
+      </w:pPr>
+    </w:p>
+    <w:p>
+      <w:pPr>
+        <w:pStyle w:val="a3"/>
+        <w:ind w:left="360"/>
+      </w:pPr>
+      <w:r>
+        <w:t>Reference list:</w:t>
+      </w:r>
+    </w:p>
+    <w:p>
+      <w:pPr>
+        <w:pStyle w:val="a3"/>
+        <w:ind w:left="360"/>
+      </w:pPr>
+      <w:r>
+        <w:t xml:space="preserve">Tesla </w:t>
+      </w:r>
+      <w:proofErr w:type="gramStart"/>
+      <w:r>
+        <w:t>2008,Tesla</w:t>
+      </w:r>
+      <w:proofErr w:type="gramEnd"/>
+      <w:r>
+        <w:t xml:space="preserve"> official site</w:t>
+      </w:r>
+    </w:p>
+    <w:p>
+      <w:pPr>
+        <w:pStyle w:val="a3"/>
+        <w:ind w:left="360"/>
+      </w:pPr>
+      <w:r>
+        <w:t>&lt;www.tesla.com/about&gt;</w:t>
+      </w:r>
+    </w:p>
+    <w:p>
+      <w:pPr>
+        <w:pStyle w:val="a3"/>
+        <w:ind w:left="360"/>
+      </w:pPr>
+    </w:p>
+    <w:p>
+      <w:pPr>
+        <w:pStyle w:val="a3"/>
+        <w:ind w:left="360"/>
+      </w:pPr>
+    </w:p>
+    <w:p>
+      <w:pPr>
+        <w:pStyle w:val="a3"/>
+        <w:ind w:left="360"/>
+      </w:pPr>
+      <w:r>
+        <w:t>1.2 established brand's product background</w:t>
+      </w:r>
+    </w:p>
+    <w:p>
+      <w:pPr>
+        <w:pStyle w:val="a3"/>
+        <w:ind w:left="360"/>
+      </w:pPr>
+      <w:r>
+        <w:t xml:space="preserve">Tesla Model S was the best car in his area at 2008 that just after </w:t>
+      </w:r>
+      <w:proofErr w:type="gramStart"/>
+      <w:r>
+        <w:t>be</w:t>
+      </w:r>
+      <w:proofErr w:type="gramEnd"/>
+      <w:r>
+        <w:t xml:space="preserve"> launched. </w:t>
+      </w:r>
+    </w:p>
+    <w:p>
+      <w:pPr>
+        <w:pStyle w:val="a3"/>
+        <w:ind w:left="360"/>
+      </w:pPr>
+      <w:r>
+        <w:t xml:space="preserve">it has combining the </w:t>
       </w:r>
       <w:proofErr w:type="spellStart"/>
       <w:proofErr w:type="gramStart"/>
       <w:r>
-        <w:rPr>
-          <w:rFonts w:ascii="Helvetica" w:hAnsi="Helvetica" w:cs="Helvetica"/>
-          <w:color w:val="666666"/>
-          <w:sz w:val="23"/>
-          <w:szCs w:val="23"/>
-          <w:shd w:val="clear" w:color="auto" w:fill="FFFFFF"/>
-        </w:rPr>
-        <w:t>electric.</w:t>
-      </w:r>
-      <w:r>
-        <w:rPr>
-          <w:rFonts w:ascii="Helvetica" w:hAnsi="Helvetica" w:cs="Helvetica"/>
-          <w:color w:val="666666"/>
-          <w:sz w:val="23"/>
-          <w:szCs w:val="23"/>
-          <w:shd w:val="clear" w:color="auto" w:fill="FFFFFF"/>
-        </w:rPr>
-        <w:t>Tesla</w:t>
+        <w:t>safety,performance</w:t>
       </w:r>
       <w:proofErr w:type="spellEnd"/>
       <w:proofErr w:type="gramEnd"/>
       <w:r>
-        <w:rPr>
-          <w:rFonts w:ascii="Helvetica" w:hAnsi="Helvetica" w:cs="Helvetica"/>
-          <w:color w:val="666666"/>
-          <w:sz w:val="23"/>
-          <w:szCs w:val="23"/>
-          <w:shd w:val="clear" w:color="auto" w:fill="FFFFFF"/>
-        </w:rPr>
-        <w:t xml:space="preserve"> believes the faster the world stops relying on fossil fuels and move towards to clean energy ,the better future we would have;</w:t>
-      </w:r>
+        <w:t xml:space="preserve">, and </w:t>
+      </w:r>
+      <w:proofErr w:type="spellStart"/>
+      <w:r>
+        <w:t>efficiency.Tesla</w:t>
+      </w:r>
+      <w:proofErr w:type="spellEnd"/>
+      <w:r>
+        <w:t xml:space="preserve"> Model S has reset the expectation in car area.</w:t>
+      </w:r>
+    </w:p>
+    <w:p>
+      <w:pPr>
+        <w:pStyle w:val="a3"/>
+        <w:ind w:left="360"/>
+      </w:pPr>
+      <w:r>
+        <w:t xml:space="preserve">It is </w:t>
+      </w:r>
+      <w:proofErr w:type="gramStart"/>
+      <w:r>
+        <w:t>still kept</w:t>
+      </w:r>
+      <w:proofErr w:type="gramEnd"/>
+      <w:r>
+        <w:t xml:space="preserve"> maturity stage even it has launched 11 years.</w:t>
+      </w:r>
+    </w:p>
+    <w:p>
+      <w:pPr>
+        <w:pStyle w:val="a3"/>
+        <w:ind w:left="360"/>
+      </w:pPr>
+      <w:r>
+        <w:t xml:space="preserve">It's </w:t>
+      </w:r>
+      <w:proofErr w:type="gramStart"/>
+      <w:r>
+        <w:t>accelerate</w:t>
+      </w:r>
+      <w:proofErr w:type="gramEnd"/>
+      <w:r>
+        <w:t xml:space="preserve"> to 100 km/h only 2.6 seconds.</w:t>
+      </w:r>
+    </w:p>
+    <w:p>
+      <w:pPr>
+        <w:pStyle w:val="a3"/>
+        <w:ind w:left="360"/>
+      </w:pPr>
+      <w:r>
+        <w:t xml:space="preserve">It is durable and the shape full of modern and fashion </w:t>
+      </w:r>
+      <w:proofErr w:type="spellStart"/>
+      <w:proofErr w:type="gramStart"/>
+      <w:r>
+        <w:t>element.Furthermore</w:t>
+      </w:r>
+      <w:proofErr w:type="gramEnd"/>
+      <w:r>
+        <w:t>,the</w:t>
+      </w:r>
+      <w:proofErr w:type="spellEnd"/>
+      <w:r>
+        <w:t xml:space="preserve"> car dashboard has a small </w:t>
+      </w:r>
+      <w:proofErr w:type="spellStart"/>
+      <w:r>
+        <w:t>screen,which</w:t>
+      </w:r>
+      <w:proofErr w:type="spellEnd"/>
+      <w:r>
+        <w:t xml:space="preserve"> can show the around car and will alert driver warning when pressing.</w:t>
+      </w:r>
+    </w:p>
+    <w:p>
+      <w:pPr>
+        <w:pStyle w:val="a3"/>
+        <w:ind w:left="360"/>
+      </w:pPr>
     </w:p>
     <w:p>
       <w:pPr>
         <w:pStyle w:val="a3"/>
         <w:ind w:left="360" w:firstLineChars="0" w:firstLine="0"/>
       </w:pPr>
+      <w:r>
+        <w:rPr>
+          <w:rFonts w:hint="eastAsia"/>
+        </w:rPr>
+        <w:t>Demographics</w:t>
+      </w:r>
     </w:p>
     <w:p>
       <w:pPr>
         <w:pStyle w:val="a3"/>
         <w:ind w:left="360" w:firstLineChars="0" w:firstLine="0"/>
       </w:pPr>
+      <w:r>
+        <w:rPr>
+          <w:rFonts w:hint="eastAsia"/>
+        </w:rPr>
+        <w:t>Age</w:t>
+      </w:r>
+      <w:r>
+        <w:tab/>
+      </w:r>
     </w:p>
     <w:p>
       <w:pPr>
         <w:pStyle w:val="a3"/>
         <w:ind w:left="360" w:firstLineChars="0" w:firstLine="0"/>
-      </w:pPr>
-      <w:r>
-        <w:t>Reference list:</w:t>
+        <w:rPr>
+          <w:rFonts w:hint="eastAsia"/>
+        </w:rPr>
+      </w:pPr>
+      <w:r>
+        <w:t>I</w:t>
+      </w:r>
+      <w:r>
+        <w:rPr>
+          <w:rFonts w:hint="eastAsia"/>
+        </w:rPr>
+        <w:t>ncome</w:t>
+      </w:r>
+      <w:r>
+        <w:t xml:space="preserve"> </w:t>
+      </w:r>
+      <w:r>
+        <w:rPr>
+          <w:rFonts w:hint="eastAsia"/>
+        </w:rPr>
+        <w:t>tesla</w:t>
+      </w:r>
+      <w:r>
+        <w:t xml:space="preserve"> </w:t>
+      </w:r>
+      <w:r>
+        <w:rPr>
+          <w:rFonts w:hint="eastAsia"/>
+        </w:rPr>
+        <w:t>比较贵</w:t>
       </w:r>
     </w:p>
     <w:p>
@@ -160,57 +436,189 @@
         <w:pStyle w:val="a3"/>
         <w:ind w:left="360" w:firstLineChars="0" w:firstLine="0"/>
       </w:pPr>
+      <w:r>
+        <w:rPr>
+          <w:rFonts w:hint="eastAsia"/>
+        </w:rPr>
+        <w:t>Occupation</w:t>
+      </w:r>
+      <w:r>
+        <w:t xml:space="preserve"> </w:t>
+      </w:r>
+    </w:p>
+    <w:p>
+      <w:pPr>
+        <w:pStyle w:val="a3"/>
+        <w:ind w:left="360" w:firstLineChars="0" w:firstLine="0"/>
+        <w:rPr>
+          <w:rFonts w:hint="eastAsia"/>
+        </w:rPr>
+      </w:pPr>
+    </w:p>
+    <w:p>
+      <w:pPr>
+        <w:pStyle w:val="a3"/>
+        <w:ind w:left="360" w:firstLineChars="0" w:firstLine="0"/>
+        <w:rPr>
+          <w:rFonts w:hint="eastAsia"/>
+        </w:rPr>
+      </w:pPr>
+    </w:p>
+    <w:p>
+      <w:pPr>
+        <w:pStyle w:val="a3"/>
+        <w:ind w:left="360" w:firstLineChars="0" w:firstLine="0"/>
+      </w:pPr>
+      <w:r>
+        <w:t>P</w:t>
+      </w:r>
+      <w:r>
+        <w:rPr>
+          <w:rFonts w:hint="eastAsia"/>
+        </w:rPr>
+        <w:t>sychographics</w:t>
+      </w:r>
+    </w:p>
+    <w:p>
+      <w:pPr>
+        <w:pStyle w:val="a3"/>
+        <w:ind w:left="360" w:firstLineChars="0" w:firstLine="0"/>
+        <w:rPr>
+          <w:rFonts w:hint="eastAsia"/>
+        </w:rPr>
+      </w:pPr>
+      <w:r>
+        <w:rPr>
+          <w:rFonts w:hint="eastAsia"/>
+        </w:rPr>
+        <w:t>(想要环保的)</w:t>
+      </w:r>
+    </w:p>
+    <w:p>
+      <w:pPr>
+        <w:pStyle w:val="a3"/>
+        <w:ind w:left="360" w:firstLineChars="0" w:firstLine="0"/>
+      </w:pPr>
+      <w:r>
+        <w:lastRenderedPageBreak/>
+        <w:t>L</w:t>
+      </w:r>
+      <w:r>
+        <w:rPr>
+          <w:rFonts w:hint="eastAsia"/>
+        </w:rPr>
+        <w:t>ifestyle</w:t>
+      </w:r>
+      <w:r>
+        <w:tab/>
+      </w:r>
+      <w:r>
+        <w:rPr>
+          <w:rFonts w:hint="eastAsia"/>
+        </w:rPr>
+        <w:t>travel</w:t>
+      </w:r>
+      <w:r>
+        <w:tab/>
+      </w:r>
+    </w:p>
+    <w:p>
+      <w:pPr>
+        <w:pStyle w:val="a3"/>
+        <w:ind w:left="360" w:firstLineChars="0" w:firstLine="0"/>
+        <w:rPr>
+          <w:rFonts w:hint="eastAsia"/>
+        </w:rPr>
+      </w:pPr>
+      <w:r>
+        <w:t>A</w:t>
+      </w:r>
+      <w:r>
+        <w:rPr>
+          <w:rFonts w:hint="eastAsia"/>
+        </w:rPr>
+        <w:t>ctivities</w:t>
+      </w:r>
+      <w:r>
+        <w:br/>
+      </w:r>
+    </w:p>
+    <w:p>
+      <w:pPr>
+        <w:pStyle w:val="a3"/>
+        <w:ind w:left="360" w:firstLineChars="0" w:firstLine="0"/>
+      </w:pPr>
       <w:proofErr w:type="spellStart"/>
       <w:r>
-        <w:rPr>
-          <w:rFonts w:hint="eastAsia"/>
-        </w:rPr>
-        <w:t>T</w:t>
-      </w:r>
-      <w:r>
-        <w:t>elsa</w:t>
+        <w:t>G</w:t>
+      </w:r>
+      <w:r>
+        <w:rPr>
+          <w:rFonts w:hint="eastAsia"/>
+        </w:rPr>
+        <w:t>eographics</w:t>
       </w:r>
       <w:proofErr w:type="spellEnd"/>
+    </w:p>
+    <w:p>
+      <w:pPr>
+        <w:pStyle w:val="a3"/>
+        <w:ind w:left="360" w:firstLineChars="0" w:firstLine="0"/>
+      </w:pPr>
+      <w:r>
+        <w:t>C</w:t>
+      </w:r>
+      <w:r>
+        <w:rPr>
+          <w:rFonts w:hint="eastAsia"/>
+        </w:rPr>
+        <w:t>ity</w:t>
+      </w:r>
       <w:r>
         <w:t xml:space="preserve"> </w:t>
       </w:r>
-      <w:proofErr w:type="gramStart"/>
-      <w:r>
-        <w:t>2008,</w:t>
-      </w:r>
-      <w:r>
-        <w:t>Telsa</w:t>
-      </w:r>
-      <w:proofErr w:type="gramEnd"/>
-      <w:r>
-        <w:t xml:space="preserve"> </w:t>
-      </w:r>
-      <w:r>
-        <w:t>official site</w:t>
-      </w:r>
     </w:p>
     <w:p>
       <w:pPr>
         <w:pStyle w:val="a3"/>
         <w:ind w:left="360" w:firstLineChars="0" w:firstLine="0"/>
-        <w:rPr>
-          <w:rFonts w:hint="eastAsia"/>
-        </w:rPr>
-      </w:pPr>
-      <w:r>
-        <w:rPr>
-          <w:rFonts w:hint="eastAsia"/>
-        </w:rPr>
-        <w:t>&lt;</w:t>
-      </w:r>
-      <w:r>
-        <w:t>tesla.com/about</w:t>
-      </w:r>
-      <w:r>
-        <w:t>&gt;</w:t>
-      </w:r>
-      <w:bookmarkStart w:id="0" w:name="_GoBack"/>
-      <w:bookmarkEnd w:id="0"/>
+      </w:pPr>
+      <w:r>
+        <w:t>R</w:t>
+      </w:r>
+      <w:r>
+        <w:rPr>
+          <w:rFonts w:hint="eastAsia"/>
+        </w:rPr>
+        <w:t>ural</w:t>
+      </w:r>
+    </w:p>
+    <w:p>
+      <w:pPr>
+        <w:pStyle w:val="a3"/>
+        <w:ind w:left="360" w:firstLineChars="0" w:firstLine="0"/>
+        <w:rPr>
+          <w:rFonts w:hint="eastAsia"/>
+        </w:rPr>
+      </w:pPr>
+      <w:r>
+        <w:t>C</w:t>
+      </w:r>
+      <w:r>
+        <w:rPr>
+          <w:rFonts w:hint="eastAsia"/>
+        </w:rPr>
+        <w:t>limate</w:t>
+      </w:r>
+    </w:p>
+    <w:p>
+      <w:pPr>
+        <w:pStyle w:val="a3"/>
+        <w:ind w:left="360" w:firstLineChars="0" w:firstLine="0"/>
+        <w:rPr>
+          <w:rFonts w:hint="eastAsia"/>
+        </w:rPr>
+      </w:pPr>
     </w:p>
     <w:sectPr>
       <w:pgSz w:w="11906" w:h="16838"/>
@@ -220,6 +628,44 @@
     </w:sectPr>
   </w:body>
 </w:document>
+</file>
+
+<file path=word/endnotes.xml><?xml version="1.0" encoding="utf-8"?>
+<w:endnotes xmlns:wpc="http://schemas.microsoft.com/office/word/2010/wordprocessingCanvas" xmlns:cx="http://schemas.microsoft.com/office/drawing/2014/chartex" xmlns:cx1="http://schemas.microsoft.com/office/drawing/2015/9/8/chartex" xmlns:cx2="http://schemas.microsoft.com/office/drawing/2015/10/21/chartex" xmlns:cx3="http://schemas.microsoft.com/office/drawing/2016/5/9/chartex" xmlns:cx4="http://schemas.microsoft.com/office/drawing/2016/5/10/chartex" xmlns:cx5="http://schemas.microsoft.com/office/drawing/2016/5/11/chartex" xmlns:cx6="http://schemas.microsoft.com/office/drawing/2016/5/12/chartex" xmlns:cx7="http://schemas.microsoft.com/office/drawing/2016/5/13/chartex" xmlns:cx8="http://schemas.microsoft.com/office/drawing/2016/5/14/chartex" xmlns:mc="http://schemas.openxmlformats.org/markup-compatibility/2006" xmlns:aink="http://schemas.microsoft.com/office/drawing/2016/ink" xmlns:am3d="http://schemas.microsoft.com/office/drawing/2017/model3d" xmlns:o="urn:schemas-microsoft-com:office:office" xmlns:r="http://schemas.openxmlformats.org/officeDocument/2006/relationships" xmlns:m="http://schemas.openxmlformats.org/officeDocument/2006/math" xmlns:v="urn:schemas-microsoft-com:vml" xmlns:wp14="http://schemas.microsoft.com/office/word/2010/wordprocessingDrawing" xmlns:wp="http://schemas.openxmlformats.org/drawingml/2006/wordprocessingDrawing" xmlns:w10="urn:schemas-microsoft-com:office:word" xmlns:w="http://schemas.openxmlformats.org/wordprocessingml/2006/main" xmlns:w14="http://schemas.microsoft.com/office/word/2010/wordml" xmlns:w15="http://schemas.microsoft.com/office/word/2012/wordml" xmlns:w16cid="http://schemas.microsoft.com/office/word/2016/wordml/cid" xmlns:w16se="http://schemas.microsoft.com/office/word/2015/wordml/symex" xmlns:wpg="http://schemas.microsoft.com/office/word/2010/wordprocessingGroup" xmlns:wpi="http://schemas.microsoft.com/office/word/2010/wordprocessingInk" xmlns:wne="http://schemas.microsoft.com/office/word/2006/wordml" xmlns:wps="http://schemas.microsoft.com/office/word/2010/wordprocessingShape" mc:Ignorable="w14 w15 w16se w16cid wp14">
+  <w:endnote w:type="separator" w:id="-1">
+    <w:p>
+      <w:r>
+        <w:separator/>
+      </w:r>
+    </w:p>
+  </w:endnote>
+  <w:endnote w:type="continuationSeparator" w:id="0">
+    <w:p>
+      <w:r>
+        <w:continuationSeparator/>
+      </w:r>
+    </w:p>
+  </w:endnote>
+</w:endnotes>
+</file>
+
+<file path=word/footnotes.xml><?xml version="1.0" encoding="utf-8"?>
+<w:footnotes xmlns:wpc="http://schemas.microsoft.com/office/word/2010/wordprocessingCanvas" xmlns:cx="http://schemas.microsoft.com/office/drawing/2014/chartex" xmlns:cx1="http://schemas.microsoft.com/office/drawing/2015/9/8/chartex" xmlns:cx2="http://schemas.microsoft.com/office/drawing/2015/10/21/chartex" xmlns:cx3="http://schemas.microsoft.com/office/drawing/2016/5/9/chartex" xmlns:cx4="http://schemas.microsoft.com/office/drawing/2016/5/10/chartex" xmlns:cx5="http://schemas.microsoft.com/office/drawing/2016/5/11/chartex" xmlns:cx6="http://schemas.microsoft.com/office/drawing/2016/5/12/chartex" xmlns:cx7="http://schemas.microsoft.com/office/drawing/2016/5/13/chartex" xmlns:cx8="http://schemas.microsoft.com/office/drawing/2016/5/14/chartex" xmlns:mc="http://schemas.openxmlformats.org/markup-compatibility/2006" xmlns:aink="http://schemas.microsoft.com/office/drawing/2016/ink" xmlns:am3d="http://schemas.microsoft.com/office/drawing/2017/model3d" xmlns:o="urn:schemas-microsoft-com:office:office" xmlns:r="http://schemas.openxmlformats.org/officeDocument/2006/relationships" xmlns:m="http://schemas.openxmlformats.org/officeDocument/2006/math" xmlns:v="urn:schemas-microsoft-com:vml" xmlns:wp14="http://schemas.microsoft.com/office/word/2010/wordprocessingDrawing" xmlns:wp="http://schemas.openxmlformats.org/drawingml/2006/wordprocessingDrawing" xmlns:w10="urn:schemas-microsoft-com:office:word" xmlns:w="http://schemas.openxmlformats.org/wordprocessingml/2006/main" xmlns:w14="http://schemas.microsoft.com/office/word/2010/wordml" xmlns:w15="http://schemas.microsoft.com/office/word/2012/wordml" xmlns:w16cid="http://schemas.microsoft.com/office/word/2016/wordml/cid" xmlns:w16se="http://schemas.microsoft.com/office/word/2015/wordml/symex" xmlns:wpg="http://schemas.microsoft.com/office/word/2010/wordprocessingGroup" xmlns:wpi="http://schemas.microsoft.com/office/word/2010/wordprocessingInk" xmlns:wne="http://schemas.microsoft.com/office/word/2006/wordml" xmlns:wps="http://schemas.microsoft.com/office/word/2010/wordprocessingShape" mc:Ignorable="w14 w15 w16se w16cid wp14">
+  <w:footnote w:type="separator" w:id="-1">
+    <w:p>
+      <w:r>
+        <w:separator/>
+      </w:r>
+    </w:p>
+  </w:footnote>
+  <w:footnote w:type="continuationSeparator" w:id="0">
+    <w:p>
+      <w:r>
+        <w:continuationSeparator/>
+      </w:r>
+    </w:p>
+  </w:footnote>
+</w:footnotes>
 </file>
 
 <file path=word/numbering.xml><?xml version="1.0" encoding="utf-8"?>
@@ -779,6 +1225,71 @@
       <w:ind w:firstLineChars="200" w:firstLine="420"/>
     </w:pPr>
   </w:style>
+  <w:style w:type="paragraph" w:styleId="a4">
+    <w:name w:val="header"/>
+    <w:basedOn w:val="a"/>
+    <w:link w:val="a5"/>
+    <w:uiPriority w:val="99"/>
+    <w:unhideWhenUsed/>
+    <w:rsid w:val="00E54F3D"/>
+    <w:pPr>
+      <w:pBdr>
+        <w:bottom w:val="single" w:sz="6" w:space="1" w:color="auto"/>
+      </w:pBdr>
+      <w:tabs>
+        <w:tab w:val="center" w:pos="4153"/>
+        <w:tab w:val="right" w:pos="8306"/>
+      </w:tabs>
+      <w:snapToGrid w:val="0"/>
+      <w:jc w:val="center"/>
+    </w:pPr>
+    <w:rPr>
+      <w:sz w:val="18"/>
+      <w:szCs w:val="18"/>
+    </w:rPr>
+  </w:style>
+  <w:style w:type="character" w:customStyle="1" w:styleId="a5">
+    <w:name w:val="页眉 字符"/>
+    <w:basedOn w:val="a0"/>
+    <w:link w:val="a4"/>
+    <w:uiPriority w:val="99"/>
+    <w:rsid w:val="00E54F3D"/>
+    <w:rPr>
+      <w:sz w:val="18"/>
+      <w:szCs w:val="18"/>
+    </w:rPr>
+  </w:style>
+  <w:style w:type="paragraph" w:styleId="a6">
+    <w:name w:val="footer"/>
+    <w:basedOn w:val="a"/>
+    <w:link w:val="a7"/>
+    <w:uiPriority w:val="99"/>
+    <w:unhideWhenUsed/>
+    <w:rsid w:val="00E54F3D"/>
+    <w:pPr>
+      <w:tabs>
+        <w:tab w:val="center" w:pos="4153"/>
+        <w:tab w:val="right" w:pos="8306"/>
+      </w:tabs>
+      <w:snapToGrid w:val="0"/>
+      <w:jc w:val="left"/>
+    </w:pPr>
+    <w:rPr>
+      <w:sz w:val="18"/>
+      <w:szCs w:val="18"/>
+    </w:rPr>
+  </w:style>
+  <w:style w:type="character" w:customStyle="1" w:styleId="a7">
+    <w:name w:val="页脚 字符"/>
+    <w:basedOn w:val="a0"/>
+    <w:link w:val="a6"/>
+    <w:uiPriority w:val="99"/>
+    <w:rsid w:val="00E54F3D"/>
+    <w:rPr>
+      <w:sz w:val="18"/>
+      <w:szCs w:val="18"/>
+    </w:rPr>
+  </w:style>
 </w:styles>
 </file>
 

</xml_diff>

<commit_message>
remodified the introduction part
</commit_message>
<xml_diff>
--- a/introduction.docx
+++ b/introduction.docx
@@ -101,6 +101,14 @@
         </w:rPr>
         <w:t>1.0   Introduction……………………………………………………………</w:t>
       </w:r>
+      <w:r>
+        <w:rPr>
+          <w:rFonts w:ascii="Arial" w:hAnsi="Arial" w:cs="Arial"/>
+          <w:b/>
+          <w:lang w:val="en"/>
+        </w:rPr>
+        <w:t>1</w:t>
+      </w:r>
     </w:p>
     <w:p>
       <w:pPr>
@@ -151,6 +159,14 @@
         </w:rPr>
         <w:t>History…………………………</w:t>
       </w:r>
+      <w:r>
+        <w:rPr>
+          <w:rFonts w:ascii="Arial" w:hAnsi="Arial" w:cs="Arial"/>
+          <w:b/>
+          <w:lang w:val="en"/>
+        </w:rPr>
+        <w:t>1</w:t>
+      </w:r>
     </w:p>
     <w:p>
       <w:pPr>
@@ -184,6 +200,14 @@
           <w:lang w:val="en"/>
         </w:rPr>
         <w:t>1.2   Established brand’s product ………………………………………</w:t>
+      </w:r>
+      <w:r>
+        <w:rPr>
+          <w:rFonts w:ascii="Arial" w:hAnsi="Arial" w:cs="Arial"/>
+          <w:b/>
+          <w:lang w:val="en"/>
+        </w:rPr>
+        <w:t>2</w:t>
       </w:r>
     </w:p>
     <w:p>
@@ -221,7 +245,23 @@
           <w:b/>
           <w:lang w:val="en"/>
         </w:rPr>
-        <w:t>Customer profile …………………………………………………….</w:t>
+        <w:t>Customer profile …………………………………………………</w:t>
+      </w:r>
+      <w:r>
+        <w:rPr>
+          <w:rFonts w:ascii="Arial" w:hAnsi="Arial" w:cs="Arial"/>
+          <w:b/>
+          <w:lang w:val="en"/>
+        </w:rPr>
+        <w:t>….</w:t>
+      </w:r>
+      <w:r>
+        <w:rPr>
+          <w:rFonts w:ascii="Arial" w:hAnsi="Arial" w:cs="Arial"/>
+          <w:b/>
+          <w:lang w:val="en"/>
+        </w:rPr>
+        <w:t>2</w:t>
       </w:r>
     </w:p>
     <w:p>
@@ -243,20 +283,20 @@
         <w:autoSpaceDN w:val="0"/>
         <w:adjustRightInd w:val="0"/>
         <w:spacing w:line="276" w:lineRule="auto"/>
-        <w:ind w:left="1680" w:hanging="1500"/>
-        <w:rPr>
-          <w:rFonts w:ascii="Arial" w:hAnsi="Arial" w:cs="Arial"/>
-          <w:b/>
-          <w:lang w:val="en"/>
-        </w:rPr>
-      </w:pPr>
-      <w:r>
-        <w:rPr>
-          <w:rFonts w:ascii="Arial" w:hAnsi="Arial" w:cs="Arial"/>
-          <w:b/>
-          <w:lang w:val="en"/>
-        </w:rPr>
-        <w:t>Reference list ………………………………………………………</w:t>
+        <w:ind w:leftChars="50" w:left="120" w:firstLineChars="250" w:firstLine="600"/>
+        <w:rPr>
+          <w:rFonts w:ascii="Arial" w:hAnsi="Arial" w:cs="Arial"/>
+          <w:b/>
+          <w:lang w:val="en"/>
+        </w:rPr>
+      </w:pPr>
+      <w:r>
+        <w:rPr>
+          <w:rFonts w:ascii="Arial" w:hAnsi="Arial" w:cs="Arial"/>
+          <w:b/>
+          <w:lang w:val="en"/>
+        </w:rPr>
+        <w:t>Reference list……………………………</w:t>
       </w:r>
       <w:r>
         <w:rPr>
@@ -270,17 +310,33 @@
         <w:rPr>
           <w:rFonts w:ascii="Arial" w:hAnsi="Arial" w:cs="Arial"/>
           <w:b/>
+          <w:lang w:val="en"/>
+        </w:rPr>
+        <w:t>…………………</w:t>
+      </w:r>
+      <w:r>
+        <w:rPr>
+          <w:rFonts w:ascii="Arial" w:hAnsi="Arial" w:cs="Arial"/>
+          <w:b/>
+          <w:lang w:val="en"/>
+        </w:rPr>
+        <w:t>…</w:t>
+      </w:r>
+      <w:r>
+        <w:rPr>
+          <w:rFonts w:ascii="Arial" w:hAnsi="Arial" w:cs="Arial"/>
+          <w:b/>
           <w:lang w:val="en" w:eastAsia="zh-CN"/>
         </w:rPr>
         <w:t>……</w:t>
       </w:r>
       <w:r>
         <w:rPr>
-          <w:rFonts w:ascii="Arial" w:hAnsi="Arial" w:cs="Arial" w:hint="eastAsia"/>
-          <w:b/>
-          <w:lang w:val="en" w:eastAsia="zh-CN"/>
-        </w:rPr>
-        <w:t>.</w:t>
+          <w:rFonts w:ascii="Arial" w:hAnsi="Arial" w:cs="Arial"/>
+          <w:b/>
+          <w:lang w:val="en" w:eastAsia="zh-CN"/>
+        </w:rPr>
+        <w:t>3</w:t>
       </w:r>
     </w:p>
     <w:p>
@@ -303,20 +359,46 @@
         <w:autoSpaceDN w:val="0"/>
         <w:adjustRightInd w:val="0"/>
         <w:spacing w:line="276" w:lineRule="auto"/>
-        <w:ind w:firstLineChars="100" w:firstLine="240"/>
-        <w:rPr>
-          <w:rFonts w:ascii="Arial" w:hAnsi="Arial" w:cs="Arial"/>
-          <w:b/>
-          <w:lang w:val="en"/>
-        </w:rPr>
-      </w:pPr>
-      <w:r>
-        <w:rPr>
-          <w:rFonts w:ascii="Arial" w:hAnsi="Arial" w:cs="Arial"/>
-          <w:b/>
-          <w:lang w:val="en"/>
-        </w:rPr>
-        <w:t>Images of Established Brand’s logo and product ……………………</w:t>
+        <w:ind w:firstLineChars="300" w:firstLine="720"/>
+        <w:rPr>
+          <w:rFonts w:ascii="Arial" w:hAnsi="Arial" w:cs="Arial"/>
+          <w:b/>
+          <w:lang w:val="en"/>
+        </w:rPr>
+      </w:pPr>
+      <w:r>
+        <w:rPr>
+          <w:rFonts w:ascii="Arial" w:hAnsi="Arial" w:cs="Arial"/>
+          <w:b/>
+          <w:lang w:val="en"/>
+        </w:rPr>
+        <w:t>Images of Established Brand’s logo and product …………</w:t>
+      </w:r>
+      <w:r>
+        <w:rPr>
+          <w:rFonts w:ascii="Arial" w:hAnsi="Arial" w:cs="Arial"/>
+          <w:b/>
+          <w:lang w:val="en"/>
+        </w:rPr>
+        <w:t>…</w:t>
+      </w:r>
+      <w:r>
+        <w:rPr>
+          <w:rFonts w:ascii="Arial" w:hAnsi="Arial" w:cs="Arial"/>
+          <w:b/>
+          <w:lang w:val="en"/>
+        </w:rPr>
+        <w:t>.</w:t>
+      </w:r>
+      <w:bookmarkStart w:id="1" w:name="_GoBack"/>
+      <w:bookmarkEnd w:id="1"/>
+      <w:r>
+        <w:rPr>
+          <w:rFonts w:ascii="Arial" w:hAnsi="Arial" w:cs="Arial"/>
+          <w:b/>
+          <w:lang w:val="en"/>
+        </w:rPr>
+        <w:t>3</w:t>
       </w:r>
     </w:p>
     <w:p>
@@ -402,9 +484,43 @@
           <w:rFonts w:ascii="Arial" w:hAnsi="Arial" w:cs="Arial"/>
           <w:lang w:val="en"/>
         </w:rPr>
-        <w:t xml:space="preserve">Our aimed established company gets the inspiration from Telsa. Our company name is </w:t>
-      </w:r>
-      <w:proofErr w:type="spellStart"/>
+        <w:t>The</w:t>
+      </w:r>
+      <w:r>
+        <w:rPr>
+          <w:rFonts w:ascii="Arial" w:hAnsi="Arial" w:cs="Arial"/>
+          <w:lang w:val="en"/>
+        </w:rPr>
+        <w:t xml:space="preserve"> established </w:t>
+      </w:r>
+      <w:r>
+        <w:rPr>
+          <w:rFonts w:ascii="Arial" w:hAnsi="Arial" w:cs="Arial"/>
+          <w:lang w:val="en"/>
+        </w:rPr>
+        <w:t>brand</w:t>
+      </w:r>
+      <w:r>
+        <w:rPr>
+          <w:rFonts w:ascii="Arial" w:hAnsi="Arial" w:cs="Arial"/>
+          <w:lang w:val="en"/>
+        </w:rPr>
+        <w:t xml:space="preserve"> </w:t>
+      </w:r>
+      <w:r>
+        <w:rPr>
+          <w:rFonts w:ascii="Arial" w:hAnsi="Arial" w:cs="Arial"/>
+          <w:lang w:val="en"/>
+        </w:rPr>
+        <w:t>is</w:t>
+      </w:r>
+      <w:r>
+        <w:rPr>
+          <w:rFonts w:ascii="Arial" w:hAnsi="Arial" w:cs="Arial"/>
+          <w:lang w:val="en"/>
+        </w:rPr>
+        <w:t xml:space="preserve"> Telsa. Our company name is </w:t>
+      </w:r>
       <w:r>
         <w:rPr>
           <w:rFonts w:ascii="Arial" w:hAnsi="Arial" w:cs="Arial" w:hint="eastAsia"/>
@@ -412,29 +528,40 @@
         </w:rPr>
         <w:t>LightTravel</w:t>
       </w:r>
-      <w:proofErr w:type="spellEnd"/>
-      <w:r>
-        <w:rPr>
-          <w:rFonts w:ascii="Arial" w:hAnsi="Arial" w:cs="Arial"/>
-          <w:lang w:val="en"/>
-        </w:rPr>
-        <w:t xml:space="preserve">. Our aim is to release a feasible product which mimic the Telsa product Model S. Our competing advantages are as follows. </w:t>
-      </w:r>
-      <w:proofErr w:type="gramStart"/>
-      <w:r>
-        <w:rPr>
-          <w:rFonts w:ascii="Arial" w:hAnsi="Arial" w:cs="Arial"/>
-          <w:lang w:val="en"/>
-        </w:rPr>
-        <w:t>First of all</w:t>
-      </w:r>
-      <w:proofErr w:type="gramEnd"/>
-      <w:r>
-        <w:rPr>
-          <w:rFonts w:ascii="Arial" w:hAnsi="Arial" w:cs="Arial"/>
-          <w:lang w:val="en"/>
-        </w:rPr>
-        <w:t>, it will help to save money as it is an electric-driven vehicle. Secondly, it will improve transport efficiency as high technology has been added to modify the car. Last, since it is mass-producing, its price will be relatively low and beneficial for customers to afford it.</w:t>
+      <w:r>
+        <w:rPr>
+          <w:rFonts w:ascii="Arial" w:hAnsi="Arial" w:cs="Arial"/>
+          <w:lang w:val="en"/>
+        </w:rPr>
+        <w:t xml:space="preserve">. Our aim is to release a feasible product which </w:t>
+      </w:r>
+      <w:r>
+        <w:rPr>
+          <w:rFonts w:ascii="Arial" w:hAnsi="Arial" w:cs="Arial"/>
+          <w:lang w:val="en"/>
+        </w:rPr>
+        <w:t xml:space="preserve">can </w:t>
+      </w:r>
+      <w:r>
+        <w:rPr>
+          <w:rFonts w:ascii="Arial" w:hAnsi="Arial" w:cs="Arial"/>
+          <w:lang w:val="en"/>
+        </w:rPr>
+        <w:t xml:space="preserve">mimic the Telsa product Model S. </w:t>
+      </w:r>
+      <w:r>
+        <w:rPr>
+          <w:rFonts w:ascii="Arial" w:hAnsi="Arial" w:cs="Arial"/>
+          <w:lang w:val="en"/>
+        </w:rPr>
+        <w:t xml:space="preserve">Our product is </w:t>
+      </w:r>
+      <w:r>
+        <w:rPr>
+          <w:rFonts w:ascii="Arial" w:hAnsi="Arial" w:cs="Arial"/>
+          <w:lang w:val="en"/>
+        </w:rPr>
+        <w:t>an</w:t>
       </w:r>
       <w:r>
         <w:rPr>
@@ -445,6 +572,118 @@
       </w:r>
       <w:r>
         <w:rPr>
+          <w:rFonts w:ascii="Arial" w:hAnsi="Arial" w:cs="Arial"/>
+          <w:lang w:val="en"/>
+        </w:rPr>
+        <w:t>electric-</w:t>
+      </w:r>
+      <w:r>
+        <w:rPr>
+          <w:rFonts w:ascii="Arial" w:hAnsi="Arial" w:cs="Arial"/>
+          <w:lang w:val="en"/>
+        </w:rPr>
+        <w:t>driven</w:t>
+      </w:r>
+      <w:r>
+        <w:rPr>
+          <w:rFonts w:ascii="Arial" w:hAnsi="Arial" w:cs="Arial"/>
+          <w:lang w:val="en"/>
+        </w:rPr>
+        <w:t xml:space="preserve"> vehicle</w:t>
+      </w:r>
+      <w:r>
+        <w:rPr>
+          <w:rFonts w:ascii="Arial" w:hAnsi="Arial" w:cs="Arial"/>
+          <w:lang w:val="en"/>
+        </w:rPr>
+        <w:t xml:space="preserve"> and named </w:t>
+      </w:r>
+      <w:r>
+        <w:rPr>
+          <w:rFonts w:ascii="Arial" w:hAnsi="Arial" w:cs="Arial"/>
+          <w:lang w:val="en"/>
+        </w:rPr>
+        <w:t>LightPlus. Our</w:t>
+      </w:r>
+      <w:r>
+        <w:rPr>
+          <w:rFonts w:ascii="Arial" w:hAnsi="Arial" w:cs="Arial"/>
+          <w:lang w:val="en"/>
+        </w:rPr>
+        <w:t xml:space="preserve"> competing advantages are as follows. First of all, it will help to </w:t>
+      </w:r>
+      <w:r>
+        <w:rPr>
+          <w:rFonts w:ascii="Arial" w:hAnsi="Arial" w:cs="Arial"/>
+          <w:lang w:val="en"/>
+        </w:rPr>
+        <w:t>protect environment</w:t>
+      </w:r>
+      <w:r>
+        <w:rPr>
+          <w:rFonts w:ascii="Arial" w:hAnsi="Arial" w:cs="Arial"/>
+          <w:lang w:val="en"/>
+        </w:rPr>
+        <w:t xml:space="preserve"> as it is an electric-driven vehicle. Secondly, it will improve transport efficiency as high technology has been added to modify the car. Last, since it </w:t>
+      </w:r>
+      <w:r>
+        <w:rPr>
+          <w:rFonts w:ascii="Arial" w:hAnsi="Arial" w:cs="Arial"/>
+          <w:lang w:val="en"/>
+        </w:rPr>
+        <w:t>will be</w:t>
+      </w:r>
+      <w:r>
+        <w:rPr>
+          <w:rFonts w:ascii="Arial" w:hAnsi="Arial" w:cs="Arial"/>
+          <w:lang w:val="en"/>
+        </w:rPr>
+        <w:t xml:space="preserve"> mass-</w:t>
+      </w:r>
+      <w:r>
+        <w:rPr>
+          <w:rFonts w:ascii="Arial" w:hAnsi="Arial" w:cs="Arial"/>
+          <w:lang w:val="en"/>
+        </w:rPr>
+        <w:t>produc</w:t>
+      </w:r>
+      <w:r>
+        <w:rPr>
+          <w:rFonts w:ascii="Arial" w:hAnsi="Arial" w:cs="Arial"/>
+          <w:lang w:val="en"/>
+        </w:rPr>
+        <w:t>ed</w:t>
+      </w:r>
+      <w:r>
+        <w:rPr>
+          <w:rFonts w:ascii="Arial" w:hAnsi="Arial" w:cs="Arial"/>
+          <w:lang w:val="en"/>
+        </w:rPr>
+        <w:t>,</w:t>
+      </w:r>
+      <w:r>
+        <w:rPr>
+          <w:rFonts w:ascii="Arial" w:hAnsi="Arial" w:cs="Arial"/>
+          <w:lang w:val="en"/>
+        </w:rPr>
+        <w:t xml:space="preserve"> so</w:t>
+      </w:r>
+      <w:r>
+        <w:rPr>
+          <w:rFonts w:ascii="Arial" w:hAnsi="Arial" w:cs="Arial"/>
+          <w:lang w:val="en"/>
+        </w:rPr>
+        <w:t xml:space="preserve"> its price will be relatively low and beneficial for customers to afford it.</w:t>
+      </w:r>
+      <w:r>
+        <w:rPr>
+          <w:rFonts w:ascii="Arial" w:hAnsi="Arial" w:cs="Arial"/>
+          <w:lang w:val="en"/>
+        </w:rPr>
+        <w:t xml:space="preserve"> </w:t>
+      </w:r>
+      <w:r>
+        <w:rPr>
           <w:rFonts w:ascii="Arial" w:hAnsi="Arial" w:cs="Arial" w:hint="eastAsia"/>
           <w:lang w:val="en" w:eastAsia="zh-CN"/>
         </w:rPr>
@@ -523,37 +762,37 @@
       <w:r>
         <w:rPr>
           <w:rFonts w:ascii="Arial" w:hAnsi="Arial" w:cs="Arial"/>
+          <w:lang w:val="en" w:eastAsia="zh-CN"/>
+        </w:rPr>
+        <w:t xml:space="preserve"> company’s</w:t>
+      </w:r>
+      <w:r>
+        <w:rPr>
+          <w:rFonts w:ascii="Arial" w:hAnsi="Arial" w:cs="Arial"/>
           <w:lang w:val="en"/>
         </w:rPr>
         <w:t xml:space="preserve"> </w:t>
       </w:r>
       <w:r>
         <w:rPr>
-          <w:rFonts w:ascii="Arial" w:hAnsi="Arial" w:cs="Arial" w:hint="eastAsia"/>
-          <w:lang w:val="en" w:eastAsia="zh-CN"/>
-        </w:rPr>
-        <w:t>company</w:t>
-      </w:r>
-      <w:r>
-        <w:rPr>
-          <w:rFonts w:ascii="Arial" w:hAnsi="Arial" w:cs="Arial"/>
-          <w:lang w:val="en" w:eastAsia="zh-CN"/>
-        </w:rPr>
-        <w:t>’</w:t>
-      </w:r>
-      <w:r>
-        <w:rPr>
-          <w:rFonts w:ascii="Arial" w:hAnsi="Arial" w:cs="Arial" w:hint="eastAsia"/>
-          <w:lang w:val="en" w:eastAsia="zh-CN"/>
-        </w:rPr>
-        <w:t>s</w:t>
-      </w:r>
-      <w:r>
-        <w:rPr>
-          <w:rFonts w:ascii="Arial" w:hAnsi="Arial" w:cs="Arial"/>
-          <w:lang w:val="en" w:eastAsia="zh-CN"/>
-        </w:rPr>
-        <w:t xml:space="preserve"> background and our product’s a</w:t>
+          <w:rFonts w:ascii="Arial" w:hAnsi="Arial" w:cs="Arial"/>
+          <w:lang w:val="en" w:eastAsia="zh-CN"/>
+        </w:rPr>
+        <w:t xml:space="preserve">background </w:t>
+      </w:r>
+      <w:r>
+        <w:rPr>
+          <w:rFonts w:ascii="Arial" w:hAnsi="Arial" w:cs="Arial"/>
+          <w:lang w:val="en" w:eastAsia="zh-CN"/>
+        </w:rPr>
+        <w:t xml:space="preserve">and product </w:t>
+      </w:r>
+      <w:r>
+        <w:rPr>
+          <w:rFonts w:ascii="Arial" w:hAnsi="Arial" w:cs="Arial"/>
+          <w:lang w:val="en" w:eastAsia="zh-CN"/>
+        </w:rPr>
+        <w:t>and our product’s a</w:t>
       </w:r>
       <w:r>
         <w:rPr>
@@ -714,7 +953,7 @@
           <w:rFonts w:ascii="Arial" w:hAnsi="Arial" w:cs="Arial"/>
           <w:lang w:val="en"/>
         </w:rPr>
-        <w:t xml:space="preserve">Telsa is an American automotive and energy company. It was established in 2003 by a group of engineers who don't want to </w:t>
+        <w:t xml:space="preserve">Telsa is an American automotive and energy company. It was established in 2003 by a group of engineers who don't want to compromise </w:t>
       </w:r>
       <w:r>
         <w:rPr>
@@ -722,33 +961,64 @@
           <w:lang w:val="en"/>
         </w:rPr>
         <w:lastRenderedPageBreak/>
-        <w:t xml:space="preserve">compromise to drive </w:t>
-      </w:r>
-      <w:proofErr w:type="spellStart"/>
-      <w:proofErr w:type="gramStart"/>
-      <w:r>
-        <w:rPr>
-          <w:rFonts w:ascii="Arial" w:hAnsi="Arial" w:cs="Arial"/>
-          <w:lang w:val="en"/>
-        </w:rPr>
-        <w:t>electri</w:t>
-      </w:r>
-      <w:r>
-        <w:rPr>
-          <w:rFonts w:ascii="Arial" w:hAnsi="Arial" w:cs="Arial"/>
-          <w:lang w:val="en"/>
-        </w:rPr>
-        <w:t>c.</w:t>
-      </w:r>
-      <w:r>
-        <w:rPr>
-          <w:rFonts w:ascii="Arial" w:hAnsi="Arial" w:cs="Arial"/>
-          <w:lang w:val="en"/>
-        </w:rPr>
-        <w:t>In</w:t>
-      </w:r>
-      <w:proofErr w:type="spellEnd"/>
-      <w:proofErr w:type="gramEnd"/>
+        <w:t>by</w:t>
+      </w:r>
+      <w:r>
+        <w:rPr>
+          <w:rFonts w:ascii="Arial" w:hAnsi="Arial" w:cs="Arial"/>
+          <w:lang w:val="en"/>
+        </w:rPr>
+        <w:t xml:space="preserve"> driv</w:t>
+      </w:r>
+      <w:r>
+        <w:rPr>
+          <w:rFonts w:ascii="Arial" w:hAnsi="Arial" w:cs="Arial"/>
+          <w:lang w:val="en"/>
+        </w:rPr>
+        <w:t>ing</w:t>
+      </w:r>
+      <w:r>
+        <w:rPr>
+          <w:rFonts w:ascii="Arial" w:hAnsi="Arial" w:cs="Arial"/>
+          <w:lang w:val="en"/>
+        </w:rPr>
+        <w:t xml:space="preserve"> electri</w:t>
+      </w:r>
+      <w:r>
+        <w:rPr>
+          <w:rFonts w:ascii="Arial" w:hAnsi="Arial" w:cs="Arial"/>
+          <w:lang w:val="en"/>
+        </w:rPr>
+        <w:t>c</w:t>
+      </w:r>
+      <w:r>
+        <w:rPr>
+          <w:rFonts w:ascii="Arial" w:hAnsi="Arial" w:cs="Arial"/>
+          <w:lang w:val="en"/>
+        </w:rPr>
+        <w:t xml:space="preserve"> </w:t>
+      </w:r>
+      <w:r>
+        <w:rPr>
+          <w:rFonts w:ascii="Arial" w:hAnsi="Arial" w:cs="Arial"/>
+          <w:lang w:val="en"/>
+        </w:rPr>
+        <w:t>car</w:t>
+      </w:r>
+      <w:r>
+        <w:rPr>
+          <w:rFonts w:ascii="Arial" w:hAnsi="Arial" w:cs="Arial"/>
+          <w:lang w:val="en"/>
+        </w:rPr>
+        <w:t>.</w:t>
+      </w:r>
+      <w:r>
+        <w:rPr>
+          <w:rFonts w:ascii="Arial" w:hAnsi="Arial" w:cs="Arial"/>
+          <w:lang w:val="en"/>
+        </w:rPr>
+        <w:t xml:space="preserve"> In</w:t>
+      </w:r>
       <w:r>
         <w:rPr>
           <w:rFonts w:ascii="Arial" w:hAnsi="Arial" w:cs="Arial"/>
@@ -986,24 +1256,6 @@
           <w:shd w:val="clear" w:color="auto" w:fill="FFFFFF"/>
           <w:lang w:eastAsia="zh-CN"/>
         </w:rPr>
-        <w:t>was</w:t>
-      </w:r>
-      <w:r>
-        <w:rPr>
-          <w:rFonts w:ascii="Arial" w:hAnsi="Arial" w:cs="Arial"/>
-          <w:color w:val="333333"/>
-          <w:shd w:val="clear" w:color="auto" w:fill="FFFFFF"/>
-          <w:lang w:eastAsia="zh-CN"/>
-        </w:rPr>
-        <w:t xml:space="preserve"> </w:t>
-      </w:r>
-      <w:r>
-        <w:rPr>
-          <w:rFonts w:ascii="Arial" w:hAnsi="Arial" w:cs="Arial" w:hint="eastAsia"/>
-          <w:color w:val="333333"/>
-          <w:shd w:val="clear" w:color="auto" w:fill="FFFFFF"/>
-          <w:lang w:eastAsia="zh-CN"/>
-        </w:rPr>
         <w:t>launched</w:t>
       </w:r>
       <w:r>
@@ -1020,21 +1272,75 @@
         </w:rPr>
         <w:t xml:space="preserve">sent, Telsa has </w:t>
       </w:r>
-      <w:proofErr w:type="gramStart"/>
-      <w:r>
-        <w:rPr>
-          <w:rFonts w:ascii="Arial" w:hAnsi="Arial" w:cs="Arial"/>
-          <w:lang w:val="en"/>
-        </w:rPr>
-        <w:t>a large number of</w:t>
-      </w:r>
-      <w:proofErr w:type="gramEnd"/>
-      <w:r>
-        <w:rPr>
-          <w:rFonts w:ascii="Arial" w:hAnsi="Arial" w:cs="Arial"/>
-          <w:lang w:val="en"/>
-        </w:rPr>
-        <w:t xml:space="preserve"> electrine car model that rely on the belief caught a large number of customers which has built a giant brand loyalty.</w:t>
+      <w:r>
+        <w:rPr>
+          <w:rFonts w:ascii="Arial" w:hAnsi="Arial" w:cs="Arial"/>
+          <w:lang w:val="en"/>
+        </w:rPr>
+        <w:t xml:space="preserve">diverse </w:t>
+      </w:r>
+      <w:r>
+        <w:rPr>
+          <w:rFonts w:ascii="Arial" w:hAnsi="Arial" w:cs="Arial"/>
+          <w:lang w:val="en"/>
+        </w:rPr>
+        <w:t>electrine car model</w:t>
+      </w:r>
+      <w:r>
+        <w:rPr>
+          <w:rFonts w:ascii="Arial" w:hAnsi="Arial" w:cs="Arial"/>
+          <w:lang w:val="en"/>
+        </w:rPr>
+        <w:t xml:space="preserve">s </w:t>
+      </w:r>
+      <w:r>
+        <w:rPr>
+          <w:rFonts w:ascii="Arial" w:hAnsi="Arial" w:cs="Arial"/>
+          <w:lang w:val="en"/>
+        </w:rPr>
+        <w:t xml:space="preserve">that rely on the belief </w:t>
+      </w:r>
+      <w:r>
+        <w:rPr>
+          <w:rFonts w:ascii="Arial" w:hAnsi="Arial" w:cs="Arial"/>
+          <w:lang w:val="en"/>
+        </w:rPr>
+        <w:t>that they have</w:t>
+      </w:r>
+      <w:r>
+        <w:rPr>
+          <w:rFonts w:ascii="Arial" w:hAnsi="Arial" w:cs="Arial"/>
+          <w:lang w:val="en"/>
+        </w:rPr>
+        <w:t xml:space="preserve"> a </w:t>
+      </w:r>
+      <w:r>
+        <w:rPr>
+          <w:rFonts w:ascii="Arial" w:hAnsi="Arial" w:cs="Arial"/>
+          <w:lang w:val="en"/>
+        </w:rPr>
+        <w:t>substantial</w:t>
+      </w:r>
+      <w:r>
+        <w:rPr>
+          <w:rFonts w:ascii="Arial" w:hAnsi="Arial" w:cs="Arial"/>
+          <w:lang w:val="en"/>
+        </w:rPr>
+        <w:t xml:space="preserve"> number of customers </w:t>
+      </w:r>
+      <w:r>
+        <w:rPr>
+          <w:rFonts w:ascii="Arial" w:hAnsi="Arial" w:cs="Arial"/>
+          <w:lang w:val="en"/>
+        </w:rPr>
+        <w:t>and have</w:t>
+      </w:r>
+      <w:r>
+        <w:rPr>
+          <w:rFonts w:ascii="Arial" w:hAnsi="Arial" w:cs="Arial"/>
+          <w:lang w:val="en"/>
+        </w:rPr>
+        <w:t xml:space="preserve"> built a giant brand loyalty.</w:t>
       </w:r>
     </w:p>
     <w:p>
@@ -1123,7 +1429,196 @@
           <w:rFonts w:ascii="Arial" w:hAnsi="Arial" w:cs="Arial"/>
           <w:lang w:val="en"/>
         </w:rPr>
-        <w:t>In recent years, diverse technologies have contributed a remarkable improvement not only in artificial intelligence but also in new energy and material field. However, the market doesn't integrate these technologies very well as people can see. Model S is at its growth stage, the sales are increasing each year, and apparently a product which is in accordance with the customer's needs will become a perfect choice for them. Although Telsa has built a substantial customer's loyalty, the product is rough. Auto-traveler users artificial intelligence which is safer and not only in navigation like products but also in real driving. The only driver needs to do is to tell the driving assistant the place you want to go, then the auto-traveler will access the traffic network auto to choose a clear and near record.</w:t>
+        <w:t xml:space="preserve">In recent years, diverse technologies have contributed a remarkable improvement not only in artificial intelligence but also in </w:t>
+      </w:r>
+      <w:r>
+        <w:rPr>
+          <w:rFonts w:ascii="Arial" w:hAnsi="Arial" w:cs="Arial"/>
+          <w:lang w:val="en"/>
+        </w:rPr>
+        <w:t xml:space="preserve">the </w:t>
+      </w:r>
+      <w:r>
+        <w:rPr>
+          <w:rFonts w:ascii="Arial" w:hAnsi="Arial" w:cs="Arial"/>
+          <w:lang w:val="en"/>
+        </w:rPr>
+        <w:t>new energy and material field. However, the market doesn't integrate these technologies very well</w:t>
+      </w:r>
+      <w:r>
+        <w:rPr>
+          <w:rFonts w:ascii="Arial" w:hAnsi="Arial" w:cs="Arial"/>
+          <w:lang w:val="en"/>
+        </w:rPr>
+        <w:t>.</w:t>
+      </w:r>
+      <w:r>
+        <w:rPr>
+          <w:rFonts w:ascii="Arial" w:hAnsi="Arial" w:cs="Arial"/>
+          <w:lang w:val="en"/>
+        </w:rPr>
+        <w:t xml:space="preserve"> Model S</w:t>
+      </w:r>
+      <w:r>
+        <w:rPr>
+          <w:rFonts w:ascii="Arial" w:hAnsi="Arial" w:cs="Arial"/>
+          <w:lang w:val="en"/>
+        </w:rPr>
+        <w:t xml:space="preserve"> </w:t>
+      </w:r>
+      <w:r>
+        <w:rPr>
+          <w:rFonts w:ascii="Arial" w:hAnsi="Arial" w:cs="Arial"/>
+          <w:lang w:val="en"/>
+        </w:rPr>
+        <w:t>is at</w:t>
+      </w:r>
+      <w:r>
+        <w:rPr>
+          <w:rFonts w:ascii="Arial" w:hAnsi="Arial" w:cs="Arial"/>
+          <w:lang w:val="en"/>
+        </w:rPr>
+        <w:t xml:space="preserve"> its</w:t>
+      </w:r>
+      <w:r>
+        <w:rPr>
+          <w:rFonts w:ascii="Arial" w:hAnsi="Arial" w:cs="Arial"/>
+          <w:lang w:val="en"/>
+        </w:rPr>
+        <w:t xml:space="preserve"> growth</w:t>
+      </w:r>
+      <w:r>
+        <w:rPr>
+          <w:rFonts w:ascii="Arial" w:hAnsi="Arial" w:cs="Arial"/>
+          <w:lang w:val="en"/>
+        </w:rPr>
+        <w:t xml:space="preserve"> stage</w:t>
+      </w:r>
+      <w:r>
+        <w:rPr>
+          <w:rFonts w:ascii="Arial" w:hAnsi="Arial" w:cs="Arial"/>
+          <w:lang w:val="en"/>
+        </w:rPr>
+        <w:t>, the sales are increasing each year, and apparently a product which is in accordance with the customer's needs will become a perfect choice for them. Although T</w:t>
+      </w:r>
+      <w:r>
+        <w:rPr>
+          <w:rFonts w:ascii="Arial" w:hAnsi="Arial" w:cs="Arial"/>
+          <w:lang w:val="en"/>
+        </w:rPr>
+        <w:t>elsa has built a substantial customer loyalty</w:t>
+      </w:r>
+      <w:r>
+        <w:rPr>
+          <w:rFonts w:ascii="Arial" w:hAnsi="Arial" w:cs="Arial"/>
+          <w:lang w:val="en"/>
+        </w:rPr>
+        <w:t xml:space="preserve"> rely on their well-behaved engine</w:t>
+      </w:r>
+      <w:r>
+        <w:rPr>
+          <w:rFonts w:ascii="Arial" w:hAnsi="Arial" w:cs="Arial"/>
+          <w:lang w:val="en"/>
+        </w:rPr>
+        <w:t xml:space="preserve"> </w:t>
+      </w:r>
+      <w:r>
+        <w:rPr>
+          <w:rFonts w:ascii="Arial" w:hAnsi="Arial" w:cs="Arial"/>
+          <w:lang w:val="en"/>
+        </w:rPr>
+        <w:t>performance, the</w:t>
+      </w:r>
+      <w:r>
+        <w:rPr>
+          <w:rFonts w:ascii="Arial" w:hAnsi="Arial" w:cs="Arial"/>
+          <w:lang w:val="en"/>
+        </w:rPr>
+        <w:t xml:space="preserve"> </w:t>
+      </w:r>
+      <w:r>
+        <w:rPr>
+          <w:rFonts w:ascii="Arial" w:hAnsi="Arial" w:cs="Arial"/>
+          <w:lang w:val="en"/>
+        </w:rPr>
+        <w:t>LightPlus</w:t>
+      </w:r>
+      <w:r>
+        <w:rPr>
+          <w:rFonts w:ascii="Arial" w:hAnsi="Arial" w:cs="Arial"/>
+          <w:lang w:val="en"/>
+        </w:rPr>
+        <w:t xml:space="preserve"> uses artificial intelligence which is safer and </w:t>
+      </w:r>
+      <w:r>
+        <w:rPr>
+          <w:rFonts w:ascii="Arial" w:hAnsi="Arial" w:cs="Arial"/>
+          <w:lang w:val="en"/>
+        </w:rPr>
+        <w:t>smarter</w:t>
+      </w:r>
+      <w:r>
+        <w:rPr>
+          <w:rFonts w:ascii="Arial" w:hAnsi="Arial" w:cs="Arial"/>
+          <w:lang w:val="en"/>
+        </w:rPr>
+        <w:t xml:space="preserve"> navigation in real driving. The only </w:t>
+      </w:r>
+      <w:r>
+        <w:rPr>
+          <w:rFonts w:ascii="Arial" w:hAnsi="Arial" w:cs="Arial"/>
+          <w:lang w:val="en"/>
+        </w:rPr>
+        <w:t xml:space="preserve">things a </w:t>
+      </w:r>
+      <w:r>
+        <w:rPr>
+          <w:rFonts w:ascii="Arial" w:hAnsi="Arial" w:cs="Arial"/>
+          <w:lang w:val="en"/>
+        </w:rPr>
+        <w:t>driver needs to do is to tell the driving assistant the place you want to go, then the auto-traveler will access the traffic network</w:t>
+      </w:r>
+      <w:r>
+        <w:rPr>
+          <w:rFonts w:ascii="Arial" w:hAnsi="Arial" w:cs="Arial"/>
+          <w:lang w:val="en"/>
+        </w:rPr>
+        <w:t xml:space="preserve"> intelligently</w:t>
+      </w:r>
+      <w:r>
+        <w:rPr>
+          <w:rFonts w:ascii="Arial" w:hAnsi="Arial" w:cs="Arial"/>
+          <w:lang w:val="en"/>
+        </w:rPr>
+        <w:t xml:space="preserve"> choose a </w:t>
+      </w:r>
+      <w:r>
+        <w:rPr>
+          <w:rFonts w:ascii="Arial" w:hAnsi="Arial" w:cs="Arial"/>
+          <w:lang w:val="en"/>
+        </w:rPr>
+        <w:t>short</w:t>
+      </w:r>
+      <w:r>
+        <w:rPr>
+          <w:rFonts w:ascii="Arial" w:hAnsi="Arial" w:cs="Arial"/>
+          <w:lang w:val="en"/>
+        </w:rPr>
+        <w:t xml:space="preserve"> </w:t>
+      </w:r>
+      <w:r>
+        <w:rPr>
+          <w:rFonts w:ascii="Arial" w:hAnsi="Arial" w:cs="Arial"/>
+          <w:lang w:val="en"/>
+        </w:rPr>
+        <w:t>route</w:t>
+      </w:r>
+      <w:r>
+        <w:rPr>
+          <w:rFonts w:ascii="Arial" w:hAnsi="Arial" w:cs="Arial"/>
+          <w:lang w:val="en"/>
+        </w:rPr>
+        <w:t>.</w:t>
       </w:r>
     </w:p>
     <w:p>
@@ -1221,7 +1716,49 @@
           <w:rFonts w:ascii="Arial" w:hAnsi="Arial" w:cs="Arial"/>
           <w:lang w:val="en"/>
         </w:rPr>
-        <w:t xml:space="preserve">Our customer belongs to successful women and men. Those successful people, love travelling and don't want to play attention to driving. The people mostly reside in city and the people who really care about climate should have a look as well. In addition, our target consumer </w:t>
+        <w:t>Our customer</w:t>
+      </w:r>
+      <w:r>
+        <w:rPr>
+          <w:rFonts w:ascii="Arial" w:hAnsi="Arial" w:cs="Arial"/>
+          <w:lang w:val="en"/>
+        </w:rPr>
+        <w:t>s are</w:t>
+      </w:r>
+      <w:r>
+        <w:rPr>
+          <w:rFonts w:ascii="Arial" w:hAnsi="Arial" w:cs="Arial"/>
+          <w:lang w:val="en"/>
+        </w:rPr>
+        <w:t xml:space="preserve"> successful women and men. Those successful people, love travelling and don't want to play attention to driving. The people mostly reside in city and the people who really care about climate should </w:t>
+      </w:r>
+      <w:r>
+        <w:rPr>
+          <w:rFonts w:ascii="Arial" w:hAnsi="Arial" w:cs="Arial"/>
+          <w:lang w:val="en"/>
+        </w:rPr>
+        <w:t>con</w:t>
+      </w:r>
+      <w:r>
+        <w:rPr>
+          <w:rFonts w:ascii="Arial" w:hAnsi="Arial" w:cs="Arial"/>
+          <w:lang w:val="en"/>
+        </w:rPr>
+        <w:t>s</w:t>
+      </w:r>
+      <w:r>
+        <w:rPr>
+          <w:rFonts w:ascii="Arial" w:hAnsi="Arial" w:cs="Arial"/>
+          <w:lang w:val="en"/>
+        </w:rPr>
+        <w:t>ider</w:t>
+      </w:r>
+      <w:r>
+        <w:rPr>
+          <w:rFonts w:ascii="Arial" w:hAnsi="Arial" w:cs="Arial"/>
+          <w:lang w:val="en"/>
+        </w:rPr>
+        <w:t xml:space="preserve">. In addition, our target consumer </w:t>
       </w:r>
       <w:r>
         <w:rPr>
@@ -1239,32 +1776,38 @@
       </w:r>
       <w:r>
         <w:rPr>
-          <w:rFonts w:ascii="Arial" w:hAnsi="Arial" w:cs="Arial" w:hint="eastAsia"/>
-          <w:lang w:val="en" w:eastAsia="zh-CN"/>
-        </w:rPr>
-        <w:t>a</w:t>
-      </w:r>
-      <w:r>
-        <w:rPr>
-          <w:rFonts w:ascii="Arial" w:hAnsi="Arial" w:cs="Arial"/>
-          <w:lang w:val="en"/>
-        </w:rPr>
-        <w:t>utomotive Interior</w:t>
-      </w:r>
-      <w:r>
-        <w:rPr>
-          <w:rFonts w:ascii="Arial" w:hAnsi="Arial" w:cs="Arial"/>
-          <w:lang w:val="en"/>
-        </w:rPr>
-        <w:t xml:space="preserve"> and the people who want to </w:t>
-      </w:r>
-      <w:r>
-        <w:rPr>
-          <w:rFonts w:ascii="Arial" w:hAnsi="Arial" w:cs="Arial"/>
-          <w:lang w:val="en"/>
-        </w:rPr>
-        <w:lastRenderedPageBreak/>
-        <w:t>have an efficient way to their destination especially in large cities. The consumer who buys our product live in accordance with simple and efficient life norms.</w:t>
+          <w:rFonts w:ascii="Arial" w:hAnsi="Arial" w:cs="Arial"/>
+          <w:lang w:val="en"/>
+        </w:rPr>
+        <w:t>delicate interior decoration of a car</w:t>
+      </w:r>
+      <w:r>
+        <w:rPr>
+          <w:rFonts w:ascii="Arial" w:hAnsi="Arial" w:cs="Arial"/>
+          <w:lang w:val="en"/>
+        </w:rPr>
+        <w:t xml:space="preserve"> and the people who want to have an efficient way to their destination especially in large cities. </w:t>
+      </w:r>
+      <w:r>
+        <w:rPr>
+          <w:rFonts w:ascii="Arial" w:hAnsi="Arial" w:cs="Arial"/>
+          <w:lang w:val="en"/>
+        </w:rPr>
+        <w:t xml:space="preserve">Our product matches the consumer who living in a </w:t>
+      </w:r>
+      <w:r>
+        <w:rPr>
+          <w:rFonts w:ascii="Arial" w:hAnsi="Arial" w:cs="Arial"/>
+          <w:lang w:val="en"/>
+        </w:rPr>
+        <w:t>simple and efficient life norm</w:t>
+      </w:r>
+      <w:r>
+        <w:rPr>
+          <w:rFonts w:ascii="Arial" w:hAnsi="Arial" w:cs="Arial"/>
+          <w:lang w:val="en"/>
+        </w:rPr>
+        <w:t>.</w:t>
       </w:r>
     </w:p>
     <w:p>
@@ -1360,48 +1903,46 @@
           <w:lang w:val="en" w:eastAsia="zh-CN"/>
         </w:rPr>
       </w:pPr>
-      <w:proofErr w:type="gramStart"/>
-      <w:r>
-        <w:rPr>
-          <w:rFonts w:ascii="Arial" w:hAnsi="Arial" w:cs="Arial"/>
-          <w:lang w:val="en" w:eastAsia="zh-CN"/>
-        </w:rPr>
-        <w:t>Tesla official site</w:t>
+      <w:r>
+        <w:rPr>
+          <w:rFonts w:ascii="Arial" w:hAnsi="Arial" w:cs="Arial"/>
+          <w:lang w:val="en" w:eastAsia="zh-CN"/>
+        </w:rPr>
+        <w:t xml:space="preserve">Tesla official </w:t>
+      </w:r>
+      <w:r>
+        <w:rPr>
+          <w:rFonts w:ascii="Arial" w:hAnsi="Arial" w:cs="Arial"/>
+          <w:lang w:val="en" w:eastAsia="zh-CN"/>
+        </w:rPr>
+        <w:t>site, NA</w:t>
+      </w:r>
+      <w:r>
+        <w:rPr>
+          <w:rFonts w:ascii="Arial" w:hAnsi="Arial" w:cs="Arial"/>
+          <w:lang w:val="en" w:eastAsia="zh-CN"/>
+        </w:rPr>
+        <w:t>,</w:t>
+      </w:r>
+      <w:r>
+        <w:rPr>
+          <w:rFonts w:ascii="Arial" w:hAnsi="Arial" w:cs="Arial"/>
+          <w:lang w:val="en" w:eastAsia="zh-CN"/>
+        </w:rPr>
+        <w:t>2019, viewed</w:t>
+      </w:r>
+      <w:r>
+        <w:rPr>
+          <w:rFonts w:ascii="Arial" w:hAnsi="Arial" w:cs="Arial"/>
+          <w:lang w:val="en" w:eastAsia="zh-CN"/>
+        </w:rPr>
+        <w:t xml:space="preserve"> 7 </w:t>
       </w:r>
       <w:r>
         <w:rPr>
           <w:rFonts w:ascii="Arial" w:hAnsi="Arial" w:cs="Arial" w:hint="eastAsia"/>
           <w:lang w:val="en" w:eastAsia="zh-CN"/>
         </w:rPr>
-        <w:t>,</w:t>
-      </w:r>
-      <w:proofErr w:type="gramEnd"/>
-      <w:r>
-        <w:rPr>
-          <w:rFonts w:ascii="Arial" w:hAnsi="Arial" w:cs="Arial"/>
-          <w:lang w:val="en" w:eastAsia="zh-CN"/>
-        </w:rPr>
-        <w:t xml:space="preserve"> </w:t>
-      </w:r>
-      <w:r>
-        <w:rPr>
-          <w:rFonts w:ascii="Arial" w:hAnsi="Arial" w:cs="Arial" w:hint="eastAsia"/>
-          <w:lang w:val="en" w:eastAsia="zh-CN"/>
-        </w:rPr>
-        <w:t>viewed</w:t>
-      </w:r>
-      <w:r>
-        <w:rPr>
-          <w:rFonts w:ascii="Arial" w:hAnsi="Arial" w:cs="Arial"/>
-          <w:lang w:val="en" w:eastAsia="zh-CN"/>
-        </w:rPr>
-        <w:t xml:space="preserve"> 7 </w:t>
-      </w:r>
-      <w:r>
-        <w:rPr>
-          <w:rFonts w:ascii="Arial" w:hAnsi="Arial" w:cs="Arial" w:hint="eastAsia"/>
-          <w:lang w:val="en" w:eastAsia="zh-CN"/>
-        </w:rPr>
         <w:t>May</w:t>
       </w:r>
       <w:r>
@@ -1413,7 +1954,7 @@
       </w:r>
       <w:r>
         <w:rPr>
-          <w:rFonts w:ascii="Arial" w:hAnsi="Arial" w:cs="Arial" w:hint="eastAsia"/>
+          <w:rFonts w:ascii="Arial" w:hAnsi="Arial" w:cs="Arial"/>
           <w:lang w:val="en" w:eastAsia="zh-CN"/>
         </w:rPr>
         <w:t>,</w:t>
@@ -1502,8 +2043,6 @@
           <w:lang w:val="en"/>
         </w:rPr>
       </w:pPr>
-      <w:bookmarkStart w:id="1" w:name="_GoBack"/>
-      <w:bookmarkEnd w:id="1"/>
     </w:p>
     <w:p>
       <w:pPr>
@@ -1676,7 +2215,7 @@
       <w:footerReference w:type="default" r:id="rId11"/>
       <w:footerReference w:type="first" r:id="rId12"/>
       <w:pgSz w:w="12240" w:h="15840"/>
-      <w:pgMar w:top="1440" w:right="1800" w:bottom="1440" w:left="1800" w:header="720" w:footer="720" w:gutter="0"/>
+      <w:pgMar w:top="1440" w:right="1418" w:bottom="1440" w:left="1418" w:header="720" w:footer="720" w:gutter="0"/>
       <w:pgNumType w:start="1"/>
       <w:cols w:space="720"/>
       <w:titlePg/>
@@ -2930,6 +3469,35 @@
     <w:uiPriority w:val="99"/>
     <w:rsid w:val="007C7AAD"/>
   </w:style>
+  <w:style w:type="paragraph" w:styleId="aa">
+    <w:name w:val="Balloon Text"/>
+    <w:basedOn w:val="a"/>
+    <w:link w:val="ab"/>
+    <w:uiPriority w:val="99"/>
+    <w:semiHidden/>
+    <w:unhideWhenUsed/>
+    <w:rsid w:val="003C39A7"/>
+    <w:rPr>
+      <w:rFonts w:ascii="宋体" w:eastAsia="宋体"/>
+      <w:sz w:val="18"/>
+      <w:szCs w:val="18"/>
+    </w:rPr>
+  </w:style>
+  <w:style w:type="character" w:customStyle="1" w:styleId="ab">
+    <w:name w:val="批注框文本 字符"/>
+    <w:basedOn w:val="a0"/>
+    <w:link w:val="aa"/>
+    <w:uiPriority w:val="99"/>
+    <w:semiHidden/>
+    <w:rsid w:val="003C39A7"/>
+    <w:rPr>
+      <w:rFonts w:ascii="宋体" w:eastAsia="宋体" w:hAnsi="Times New Roman" w:cs="Times New Roman"/>
+      <w:kern w:val="0"/>
+      <w:sz w:val="18"/>
+      <w:szCs w:val="18"/>
+      <w:lang w:eastAsia="en-US"/>
+    </w:rPr>
+  </w:style>
 </w:styles>
 </file>
 
@@ -3233,7 +3801,7 @@
 </file>
 
 <file path=customXml/itemProps1.xml><?xml version="1.0" encoding="utf-8"?>
-<ds:datastoreItem xmlns:ds="http://schemas.openxmlformats.org/officeDocument/2006/customXml" ds:itemID="{FEEFE2AD-5825-4F50-8416-2FDE187BF5F4}">
+<ds:datastoreItem xmlns:ds="http://schemas.openxmlformats.org/officeDocument/2006/customXml" ds:itemID="{E664E0C9-F552-CB40-BEE3-2E7113E1D505}">
   <ds:schemaRefs>
     <ds:schemaRef ds:uri="http://schemas.openxmlformats.org/officeDocument/2006/bibliography"/>
   </ds:schemaRefs>

</xml_diff>